<commit_message>
implemented the 'delta' parameter
</commit_message>
<xml_diff>
--- a/todolist.docx
+++ b/todolist.docx
@@ -9,20 +9,17 @@
     </w:p>
     <w:p>
       <w:r>
-        <w:t>2: Adjust for non-nice N/</w:t>
-      </w:r>
-      <w:proofErr w:type="spellStart"/>
-      <w:r>
-        <w:t>how_often</w:t>
-      </w:r>
-      <w:proofErr w:type="spellEnd"/>
-      <w:r>
-        <w:t xml:space="preserve"> combinations</w:t>
+        <w:t>2: Adjust for non-nice N/how_often combinations</w:t>
       </w:r>
     </w:p>
     <w:p>
       <w:r>
         <w:t>3: Add continuous (exponential/gamma?) option</w:t>
+      </w:r>
+    </w:p>
+    <w:p>
+      <w:r>
+        <w:t>4: Write up abstract.</w:t>
       </w:r>
       <w:bookmarkStart w:id="0" w:name="_GoBack"/>
       <w:bookmarkEnd w:id="0"/>
@@ -92,6 +89,7 @@
         <w:temporary/>
         <w:showingPlcHdr/>
       </w:sdtPr>
+      <w:sdtEndPr/>
       <w:sdtContent>
         <w:r>
           <w:t>[Type text]</w:t>
@@ -110,6 +108,7 @@
         <w:temporary/>
         <w:showingPlcHdr/>
       </w:sdtPr>
+      <w:sdtEndPr/>
       <w:sdtContent>
         <w:r>
           <w:t>[Type text]</w:t>
@@ -128,6 +127,7 @@
         <w:temporary/>
         <w:showingPlcHdr/>
       </w:sdtPr>
+      <w:sdtEndPr/>
       <w:sdtContent>
         <w:r>
           <w:t>[Type text]</w:t>
@@ -778,6 +778,7 @@
   <w:rsids>
     <w:rsidRoot w:val="00474E62"/>
     <w:rsid w:val="00474E62"/>
+    <w:rsid w:val="00D47381"/>
   </w:rsids>
   <m:mathPr>
     <m:mathFont m:val="Cambria Math"/>
@@ -1553,7 +1554,7 @@
 </file>
 
 <file path=customXml/itemProps1.xml><?xml version="1.0" encoding="utf-8"?>
-<ds:datastoreItem xmlns:ds="http://schemas.openxmlformats.org/officeDocument/2006/customXml" ds:itemID="{E802E383-D1F9-854F-8594-E3BCD104986D}">
+<ds:datastoreItem xmlns:ds="http://schemas.openxmlformats.org/officeDocument/2006/customXml" ds:itemID="{B195F76D-6495-8E43-9184-57E6A314FDDF}">
   <ds:schemaRefs>
     <ds:schemaRef ds:uri="http://schemas.openxmlformats.org/officeDocument/2006/bibliography"/>
   </ds:schemaRefs>

</xml_diff>

<commit_message>
updated to-do list to reflect that I added the delta parameter, edited some comments in work.R
</commit_message>
<xml_diff>
--- a/todolist.docx
+++ b/todolist.docx
@@ -2,25 +2,141 @@
 <file path=word/document.xml><?xml version="1.0" encoding="utf-8"?>
 <w:document xmlns:wpc="http://schemas.microsoft.com/office/word/2010/wordprocessingCanvas" xmlns:mo="http://schemas.microsoft.com/office/mac/office/2008/main" xmlns:mc="http://schemas.openxmlformats.org/markup-compatibility/2006" xmlns:mv="urn:schemas-microsoft-com:mac:vml" xmlns:o="urn:schemas-microsoft-com:office:office" xmlns:r="http://schemas.openxmlformats.org/officeDocument/2006/relationships" xmlns:m="http://schemas.openxmlformats.org/officeDocument/2006/math" xmlns:v="urn:schemas-microsoft-com:vml" xmlns:wp14="http://schemas.microsoft.com/office/word/2010/wordprocessingDrawing" xmlns:wp="http://schemas.openxmlformats.org/drawingml/2006/wordprocessingDrawing" xmlns:w10="urn:schemas-microsoft-com:office:word" xmlns:w="http://schemas.openxmlformats.org/wordprocessingml/2006/main" xmlns:w14="http://schemas.microsoft.com/office/word/2010/wordml" xmlns:wpg="http://schemas.microsoft.com/office/word/2010/wordprocessingGroup" xmlns:wpi="http://schemas.microsoft.com/office/word/2010/wordprocessingInk" xmlns:wne="http://schemas.microsoft.com/office/word/2006/wordml" xmlns:wps="http://schemas.microsoft.com/office/word/2010/wordprocessingShape" mc:Ignorable="w14 wp14">
   <w:body>
+    <w:p/>
+    <w:tbl>
+      <w:tblPr>
+        <w:tblStyle w:val="TableGrid"/>
+        <w:tblW w:w="0" w:type="auto"/>
+        <w:tblLook w:val="04A0" w:firstRow="1" w:lastRow="0" w:firstColumn="1" w:lastColumn="0" w:noHBand="0" w:noVBand="1"/>
+      </w:tblPr>
+      <w:tblGrid>
+        <w:gridCol w:w="4428"/>
+        <w:gridCol w:w="4428"/>
+      </w:tblGrid>
+      <w:tr>
+        <w:tc>
+          <w:tcPr>
+            <w:tcW w:w="4428" w:type="dxa"/>
+          </w:tcPr>
+          <w:p>
+            <w:pPr>
+              <w:rPr>
+                <w:b/>
+              </w:rPr>
+            </w:pPr>
+            <w:r>
+              <w:rPr>
+                <w:b/>
+              </w:rPr>
+              <w:t>Task</w:t>
+            </w:r>
+          </w:p>
+        </w:tc>
+        <w:tc>
+          <w:tcPr>
+            <w:tcW w:w="4428" w:type="dxa"/>
+          </w:tcPr>
+          <w:p>
+            <w:pPr>
+              <w:rPr>
+                <w:b/>
+              </w:rPr>
+            </w:pPr>
+            <w:r>
+              <w:rPr>
+                <w:b/>
+              </w:rPr>
+              <w:t>Status</w:t>
+            </w:r>
+          </w:p>
+        </w:tc>
+      </w:tr>
+      <w:tr>
+        <w:tc>
+          <w:tcPr>
+            <w:tcW w:w="4428" w:type="dxa"/>
+          </w:tcPr>
+          <w:p>
+            <w:r>
+              <w:t>Add delta parameter</w:t>
+            </w:r>
+          </w:p>
+        </w:tc>
+        <w:tc>
+          <w:tcPr>
+            <w:tcW w:w="4428" w:type="dxa"/>
+          </w:tcPr>
+          <w:p>
+            <w:r>
+              <w:t>Done</w:t>
+            </w:r>
+          </w:p>
+        </w:tc>
+      </w:tr>
+      <w:tr>
+        <w:tc>
+          <w:tcPr>
+            <w:tcW w:w="4428" w:type="dxa"/>
+          </w:tcPr>
+          <w:p>
+            <w:r>
+              <w:t>Adjust for non-nice N/</w:t>
+            </w:r>
+            <w:proofErr w:type="spellStart"/>
+            <w:r>
+              <w:t>how_often</w:t>
+            </w:r>
+            <w:proofErr w:type="spellEnd"/>
+            <w:r>
+              <w:t xml:space="preserve"> combinations</w:t>
+            </w:r>
+          </w:p>
+        </w:tc>
+        <w:tc>
+          <w:tcPr>
+            <w:tcW w:w="4428" w:type="dxa"/>
+          </w:tcPr>
+          <w:p/>
+        </w:tc>
+      </w:tr>
+      <w:tr>
+        <w:tc>
+          <w:tcPr>
+            <w:tcW w:w="4428" w:type="dxa"/>
+          </w:tcPr>
+          <w:p>
+            <w:r>
+              <w:t>Add continuous (exponential/gamma?) option</w:t>
+            </w:r>
+          </w:p>
+        </w:tc>
+        <w:tc>
+          <w:tcPr>
+            <w:tcW w:w="4428" w:type="dxa"/>
+          </w:tcPr>
+          <w:p/>
+        </w:tc>
+      </w:tr>
+      <w:tr>
+        <w:tc>
+          <w:tcPr>
+            <w:tcW w:w="4428" w:type="dxa"/>
+          </w:tcPr>
+          <w:p>
+            <w:r>
+              <w:t>Write up abstract.</w:t>
+            </w:r>
+          </w:p>
+        </w:tc>
+        <w:tc>
+          <w:tcPr>
+            <w:tcW w:w="4428" w:type="dxa"/>
+          </w:tcPr>
+          <w:p/>
+        </w:tc>
+      </w:tr>
+    </w:tbl>
     <w:p>
-      <w:r>
-        <w:t>1: Add delta parameter</w:t>
-      </w:r>
-    </w:p>
-    <w:p>
-      <w:r>
-        <w:t>2: Adjust for non-nice N/how_often combinations</w:t>
-      </w:r>
-    </w:p>
-    <w:p>
-      <w:r>
-        <w:t>3: Add continuous (exponential/gamma?) option</w:t>
-      </w:r>
-    </w:p>
-    <w:p>
-      <w:r>
-        <w:t>4: Write up abstract.</w:t>
-      </w:r>
       <w:bookmarkStart w:id="0" w:name="_GoBack"/>
       <w:bookmarkEnd w:id="0"/>
     </w:p>
@@ -398,6 +514,29 @@
     <w:uiPriority w:val="99"/>
     <w:rsid w:val="007822AD"/>
   </w:style>
+  <w:style w:type="table" w:styleId="TableGrid">
+    <w:name w:val="Table Grid"/>
+    <w:basedOn w:val="TableNormal"/>
+    <w:uiPriority w:val="59"/>
+    <w:rsid w:val="00074773"/>
+    <w:tblPr>
+      <w:tblInd w:w="0" w:type="dxa"/>
+      <w:tblBorders>
+        <w:top w:val="single" w:sz="4" w:space="0" w:color="auto"/>
+        <w:left w:val="single" w:sz="4" w:space="0" w:color="auto"/>
+        <w:bottom w:val="single" w:sz="4" w:space="0" w:color="auto"/>
+        <w:right w:val="single" w:sz="4" w:space="0" w:color="auto"/>
+        <w:insideH w:val="single" w:sz="4" w:space="0" w:color="auto"/>
+        <w:insideV w:val="single" w:sz="4" w:space="0" w:color="auto"/>
+      </w:tblBorders>
+      <w:tblCellMar>
+        <w:top w:w="0" w:type="dxa"/>
+        <w:left w:w="108" w:type="dxa"/>
+        <w:bottom w:w="0" w:type="dxa"/>
+        <w:right w:w="108" w:type="dxa"/>
+      </w:tblCellMar>
+    </w:tblPr>
+  </w:style>
 </w:styles>
 </file>
 
@@ -625,6 +764,29 @@
     <w:link w:val="Footer"/>
     <w:uiPriority w:val="99"/>
     <w:rsid w:val="007822AD"/>
+  </w:style>
+  <w:style w:type="table" w:styleId="TableGrid">
+    <w:name w:val="Table Grid"/>
+    <w:basedOn w:val="TableNormal"/>
+    <w:uiPriority w:val="59"/>
+    <w:rsid w:val="00074773"/>
+    <w:tblPr>
+      <w:tblInd w:w="0" w:type="dxa"/>
+      <w:tblBorders>
+        <w:top w:val="single" w:sz="4" w:space="0" w:color="auto"/>
+        <w:left w:val="single" w:sz="4" w:space="0" w:color="auto"/>
+        <w:bottom w:val="single" w:sz="4" w:space="0" w:color="auto"/>
+        <w:right w:val="single" w:sz="4" w:space="0" w:color="auto"/>
+        <w:insideH w:val="single" w:sz="4" w:space="0" w:color="auto"/>
+        <w:insideV w:val="single" w:sz="4" w:space="0" w:color="auto"/>
+      </w:tblBorders>
+      <w:tblCellMar>
+        <w:top w:w="0" w:type="dxa"/>
+        <w:left w:w="108" w:type="dxa"/>
+        <w:bottom w:w="0" w:type="dxa"/>
+        <w:right w:w="108" w:type="dxa"/>
+      </w:tblCellMar>
+    </w:tblPr>
   </w:style>
 </w:styles>
 </file>
@@ -1554,7 +1716,7 @@
 </file>
 
 <file path=customXml/itemProps1.xml><?xml version="1.0" encoding="utf-8"?>
-<ds:datastoreItem xmlns:ds="http://schemas.openxmlformats.org/officeDocument/2006/customXml" ds:itemID="{B195F76D-6495-8E43-9184-57E6A314FDDF}">
+<ds:datastoreItem xmlns:ds="http://schemas.openxmlformats.org/officeDocument/2006/customXml" ds:itemID="{7E202B54-7F89-7546-B594-D0AFE4AFD513}">
   <ds:schemaRefs>
     <ds:schemaRef ds:uri="http://schemas.openxmlformats.org/officeDocument/2006/bibliography"/>
   </ds:schemaRefs>

</xml_diff>

<commit_message>
Allow for odd combinations of N and how_often
</commit_message>
<xml_diff>
--- a/todolist.docx
+++ b/todolist.docx
@@ -96,7 +96,11 @@
           <w:tcPr>
             <w:tcW w:w="4428" w:type="dxa"/>
           </w:tcPr>
-          <w:p/>
+          <w:p>
+            <w:r>
+              <w:t>Done</w:t>
+            </w:r>
+          </w:p>
         </w:tc>
       </w:tr>
       <w:tr>
@@ -132,7 +136,11 @@
           <w:tcPr>
             <w:tcW w:w="4428" w:type="dxa"/>
           </w:tcPr>
-          <w:p/>
+          <w:p>
+            <w:r>
+              <w:t>Done</w:t>
+            </w:r>
+          </w:p>
         </w:tc>
       </w:tr>
     </w:tbl>
@@ -1716,7 +1724,7 @@
 </file>
 
 <file path=customXml/itemProps1.xml><?xml version="1.0" encoding="utf-8"?>
-<ds:datastoreItem xmlns:ds="http://schemas.openxmlformats.org/officeDocument/2006/customXml" ds:itemID="{7E202B54-7F89-7546-B594-D0AFE4AFD513}">
+<ds:datastoreItem xmlns:ds="http://schemas.openxmlformats.org/officeDocument/2006/customXml" ds:itemID="{5F57338D-1EB1-7140-B105-7350BEBAA0CB}">
   <ds:schemaRefs>
     <ds:schemaRef ds:uri="http://schemas.openxmlformats.org/officeDocument/2006/bibliography"/>
   </ds:schemaRefs>

</xml_diff>

<commit_message>
This list was a little outdated. I should remember to keep this list up-to-date.
</commit_message>
<xml_diff>
--- a/todolist.docx
+++ b/todolist.docx
@@ -110,7 +110,13 @@
           </w:tcPr>
           <w:p>
             <w:r>
-              <w:t>Add continuous (exponential/gamma?) option</w:t>
+              <w:t xml:space="preserve">Add continuous </w:t>
+            </w:r>
+            <w:r>
+              <w:t>option</w:t>
+            </w:r>
+            <w:r>
+              <w:t xml:space="preserve"> (normal distribution)</w:t>
             </w:r>
           </w:p>
         </w:tc>
@@ -118,7 +124,11 @@
           <w:tcPr>
             <w:tcW w:w="4428" w:type="dxa"/>
           </w:tcPr>
-          <w:p/>
+          <w:p>
+            <w:r>
+              <w:t>Done</w:t>
+            </w:r>
+          </w:p>
         </w:tc>
       </w:tr>
       <w:tr>
@@ -141,6 +151,42 @@
               <w:t>Done</w:t>
             </w:r>
           </w:p>
+        </w:tc>
+      </w:tr>
+      <w:tr>
+        <w:tc>
+          <w:tcPr>
+            <w:tcW w:w="4428" w:type="dxa"/>
+          </w:tcPr>
+          <w:p>
+            <w:r>
+              <w:t>Fix randomization probability calculations (for both binary and continuous)</w:t>
+            </w:r>
+          </w:p>
+        </w:tc>
+        <w:tc>
+          <w:tcPr>
+            <w:tcW w:w="4428" w:type="dxa"/>
+          </w:tcPr>
+          <w:p/>
+        </w:tc>
+      </w:tr>
+      <w:tr>
+        <w:tc>
+          <w:tcPr>
+            <w:tcW w:w="4428" w:type="dxa"/>
+          </w:tcPr>
+          <w:p>
+            <w:r>
+              <w:t>Write function that determines appropriate efficacy and futility thresholds</w:t>
+            </w:r>
+          </w:p>
+        </w:tc>
+        <w:tc>
+          <w:tcPr>
+            <w:tcW w:w="4428" w:type="dxa"/>
+          </w:tcPr>
+          <w:p/>
         </w:tc>
       </w:tr>
     </w:tbl>
@@ -1724,7 +1770,7 @@
 </file>
 
 <file path=customXml/itemProps1.xml><?xml version="1.0" encoding="utf-8"?>
-<ds:datastoreItem xmlns:ds="http://schemas.openxmlformats.org/officeDocument/2006/customXml" ds:itemID="{5F57338D-1EB1-7140-B105-7350BEBAA0CB}">
+<ds:datastoreItem xmlns:ds="http://schemas.openxmlformats.org/officeDocument/2006/customXml" ds:itemID="{CF1EFC9E-77A2-5749-8F01-EA8EC295DC14}">
   <ds:schemaRefs>
     <ds:schemaRef ds:uri="http://schemas.openxmlformats.org/officeDocument/2006/bibliography"/>
   </ds:schemaRefs>

</xml_diff>

<commit_message>
Implemented threshold-finding function, and separated the work.R file into to separate files. Now initialize.R initializes the parameters, and execute.R executes something with those initialized parameters.
</commit_message>
<xml_diff>
--- a/todolist.docx
+++ b/todolist.docx
@@ -80,15 +80,7 @@
           </w:tcPr>
           <w:p>
             <w:r>
-              <w:t>Adjust for non-nice N/</w:t>
-            </w:r>
-            <w:proofErr w:type="spellStart"/>
-            <w:r>
-              <w:t>how_often</w:t>
-            </w:r>
-            <w:proofErr w:type="spellEnd"/>
-            <w:r>
-              <w:t xml:space="preserve"> combinations</w:t>
+              <w:t>Adjust for non-nice N/how_often combinations</w:t>
             </w:r>
           </w:p>
         </w:tc>
@@ -168,7 +160,11 @@
           <w:tcPr>
             <w:tcW w:w="4428" w:type="dxa"/>
           </w:tcPr>
-          <w:p/>
+          <w:p>
+            <w:r>
+              <w:t>Done for continuous</w:t>
+            </w:r>
+          </w:p>
         </w:tc>
       </w:tr>
       <w:tr>
@@ -186,14 +182,39 @@
           <w:tcPr>
             <w:tcW w:w="4428" w:type="dxa"/>
           </w:tcPr>
-          <w:p/>
+          <w:p>
+            <w:r>
+              <w:t>Done</w:t>
+            </w:r>
+          </w:p>
+        </w:tc>
+      </w:tr>
+      <w:tr>
+        <w:tc>
+          <w:tcPr>
+            <w:tcW w:w="4428" w:type="dxa"/>
+          </w:tcPr>
+          <w:p>
+            <w:r>
+              <w:t>Allow for the initial number of cases before adaptation begins to be set to something other than 10</w:t>
+            </w:r>
+          </w:p>
+        </w:tc>
+        <w:tc>
+          <w:tcPr>
+            <w:tcW w:w="4428" w:type="dxa"/>
+          </w:tcPr>
+          <w:p>
+            <w:r>
+              <w:t>Done</w:t>
+            </w:r>
+            <w:bookmarkStart w:id="0" w:name="_GoBack"/>
+            <w:bookmarkEnd w:id="0"/>
+          </w:p>
         </w:tc>
       </w:tr>
     </w:tbl>
-    <w:p>
-      <w:bookmarkStart w:id="0" w:name="_GoBack"/>
-      <w:bookmarkEnd w:id="0"/>
-    </w:p>
+    <w:p/>
     <w:sectPr>
       <w:headerReference w:type="even" r:id="rId8"/>
       <w:headerReference w:type="default" r:id="rId9"/>
@@ -1770,7 +1791,7 @@
 </file>
 
 <file path=customXml/itemProps1.xml><?xml version="1.0" encoding="utf-8"?>
-<ds:datastoreItem xmlns:ds="http://schemas.openxmlformats.org/officeDocument/2006/customXml" ds:itemID="{CF1EFC9E-77A2-5749-8F01-EA8EC295DC14}">
+<ds:datastoreItem xmlns:ds="http://schemas.openxmlformats.org/officeDocument/2006/customXml" ds:itemID="{3DDD1257-6ED7-D443-8ED5-D0264D4097C0}">
   <ds:schemaRefs>
     <ds:schemaRef ds:uri="http://schemas.openxmlformats.org/officeDocument/2006/bibliography"/>
   </ds:schemaRefs>

</xml_diff>